<commit_message>
Added effective date in docx version
</commit_message>
<xml_diff>
--- a/Privacy Policy.docx
+++ b/Privacy Policy.docx
@@ -27,19 +27,95 @@
     </w:p>
     <w:p>
       <w:pPr>
-        <w:spacing w:after="240" w:line="360" w:lineRule="atLeast"/>
-        <w:rPr>
-          <w:rFonts w:ascii="Helvetica" w:eastAsia="Times New Roman" w:hAnsi="Helvetica" w:cs="Times New Roman"/>
-          <w:color w:val="616161"/>
-          <w:sz w:val="21"/>
-          <w:szCs w:val="21"/>
-          <w:lang w:val="en-US" w:eastAsia="ru-RU"/>
+        <w:rPr>
+          <w:rFonts w:ascii="Times New Roman" w:eastAsia="Times New Roman" w:hAnsi="Times New Roman" w:cs="Times New Roman"/>
+          <w:lang w:eastAsia="en-GB"/>
         </w:rPr>
       </w:pPr>
       <w:proofErr w:type="spellStart"/>
       <w:r>
         <w:rPr>
           <w:rFonts w:ascii="Helvetica" w:eastAsia="Times New Roman" w:hAnsi="Helvetica" w:cs="Times New Roman"/>
+          <w:color w:val="24292E"/>
+          <w:shd w:val="clear" w:color="auto" w:fill="FFFFFF"/>
+          <w:lang w:eastAsia="en-GB"/>
+        </w:rPr>
+        <w:t>Effective</w:t>
+      </w:r>
+      <w:proofErr w:type="spellEnd"/>
+      <w:r>
+        <w:rPr>
+          <w:rFonts w:ascii="Helvetica" w:eastAsia="Times New Roman" w:hAnsi="Helvetica" w:cs="Times New Roman"/>
+          <w:color w:val="24292E"/>
+          <w:shd w:val="clear" w:color="auto" w:fill="FFFFFF"/>
+          <w:lang w:eastAsia="en-GB"/>
+        </w:rPr>
+        <w:t xml:space="preserve"> </w:t>
+      </w:r>
+      <w:proofErr w:type="spellStart"/>
+      <w:r>
+        <w:rPr>
+          <w:rFonts w:ascii="Helvetica" w:eastAsia="Times New Roman" w:hAnsi="Helvetica" w:cs="Times New Roman"/>
+          <w:color w:val="24292E"/>
+          <w:shd w:val="clear" w:color="auto" w:fill="FFFFFF"/>
+          <w:lang w:eastAsia="en-GB"/>
+        </w:rPr>
+        <w:t>date</w:t>
+      </w:r>
+      <w:proofErr w:type="spellEnd"/>
+      <w:r>
+        <w:rPr>
+          <w:rFonts w:ascii="Helvetica" w:eastAsia="Times New Roman" w:hAnsi="Helvetica" w:cs="Times New Roman"/>
+          <w:color w:val="24292E"/>
+          <w:shd w:val="clear" w:color="auto" w:fill="FFFFFF"/>
+          <w:lang w:eastAsia="en-GB"/>
+        </w:rPr>
+        <w:t xml:space="preserve">: </w:t>
+      </w:r>
+      <w:proofErr w:type="spellStart"/>
+      <w:r>
+        <w:rPr>
+          <w:rFonts w:ascii="Helvetica" w:eastAsia="Times New Roman" w:hAnsi="Helvetica" w:cs="Times New Roman"/>
+          <w:color w:val="24292E"/>
+          <w:shd w:val="clear" w:color="auto" w:fill="FFFFFF"/>
+          <w:lang w:eastAsia="en-GB"/>
+        </w:rPr>
+        <w:t>January</w:t>
+      </w:r>
+      <w:proofErr w:type="spellEnd"/>
+      <w:r>
+        <w:rPr>
+          <w:rFonts w:ascii="Helvetica" w:eastAsia="Times New Roman" w:hAnsi="Helvetica" w:cs="Times New Roman"/>
+          <w:color w:val="24292E"/>
+          <w:shd w:val="clear" w:color="auto" w:fill="FFFFFF"/>
+          <w:lang w:eastAsia="en-GB"/>
+        </w:rPr>
+        <w:t xml:space="preserve"> 26, 2019</w:t>
+      </w:r>
+    </w:p>
+    <w:p>
+      <w:pPr>
+        <w:rPr>
+          <w:rFonts w:ascii="Times New Roman" w:eastAsia="Times New Roman" w:hAnsi="Times New Roman" w:cs="Times New Roman"/>
+          <w:lang w:eastAsia="en-GB"/>
+        </w:rPr>
+      </w:pPr>
+    </w:p>
+    <w:p>
+      <w:pPr>
+        <w:spacing w:after="240" w:line="360" w:lineRule="atLeast"/>
+        <w:rPr>
+          <w:rFonts w:ascii="Helvetica" w:eastAsia="Times New Roman" w:hAnsi="Helvetica" w:cs="Times New Roman"/>
+          <w:color w:val="616161"/>
+          <w:sz w:val="21"/>
+          <w:szCs w:val="21"/>
+          <w:lang w:val="en-US" w:eastAsia="ru-RU"/>
+        </w:rPr>
+      </w:pPr>
+      <w:proofErr w:type="spellStart"/>
+      <w:r>
+        <w:rPr>
+          <w:rFonts w:ascii="Helvetica" w:eastAsia="Times New Roman" w:hAnsi="Helvetica" w:cs="Times New Roman"/>
           <w:color w:val="616161"/>
           <w:sz w:val="21"/>
           <w:szCs w:val="21"/>
@@ -162,7 +238,19 @@
           <w:szCs w:val="21"/>
           <w:lang w:val="en-US" w:eastAsia="ru-RU"/>
         </w:rPr>
-        <w:t xml:space="preserve"> at no cost and is intended for use as is.</w:t>
+        <w:t xml:space="preserve"> at no cost and is intended for use as i</w:t>
+      </w:r>
+      <w:bookmarkStart w:id="0" w:name="_GoBack"/>
+      <w:bookmarkEnd w:id="0"/>
+      <w:r>
+        <w:rPr>
+          <w:rFonts w:ascii="Helvetica" w:eastAsia="Times New Roman" w:hAnsi="Helvetica" w:cs="Times New Roman"/>
+          <w:color w:val="616161"/>
+          <w:sz w:val="21"/>
+          <w:szCs w:val="21"/>
+          <w:lang w:val="en-US" w:eastAsia="ru-RU"/>
+        </w:rPr>
+        <w:t>s.</w:t>
       </w:r>
     </w:p>
     <w:p>
@@ -318,29 +406,7 @@
           <w:szCs w:val="21"/>
           <w:lang w:val="en-US" w:eastAsia="ru-RU"/>
         </w:rPr>
-        <w:t xml:space="preserve">Link to privacy policy of </w:t>
-      </w:r>
-      <w:proofErr w:type="gramStart"/>
-      <w:r>
-        <w:rPr>
-          <w:rFonts w:ascii="Helvetica" w:eastAsia="Times New Roman" w:hAnsi="Helvetica" w:cs="Times New Roman"/>
-          <w:color w:val="616161"/>
-          <w:sz w:val="21"/>
-          <w:szCs w:val="21"/>
-          <w:lang w:val="en-US" w:eastAsia="ru-RU"/>
-        </w:rPr>
-        <w:t>third party</w:t>
-      </w:r>
-      <w:proofErr w:type="gramEnd"/>
-      <w:r>
-        <w:rPr>
-          <w:rFonts w:ascii="Helvetica" w:eastAsia="Times New Roman" w:hAnsi="Helvetica" w:cs="Times New Roman"/>
-          <w:color w:val="616161"/>
-          <w:sz w:val="21"/>
-          <w:szCs w:val="21"/>
-          <w:lang w:val="en-US" w:eastAsia="ru-RU"/>
-        </w:rPr>
-        <w:t xml:space="preserve"> service providers used by the app</w:t>
+        <w:t>Link to privacy policy of third party service providers used by the app</w:t>
       </w:r>
       <w:r>
         <w:rPr>
@@ -479,18 +545,8 @@
           <w:szCs w:val="21"/>
           <w:lang w:val="en-US" w:eastAsia="ru-RU"/>
         </w:rPr>
-        <w:t xml:space="preserve">This Service does not use these “cookies” explicitly. However, the app may use third party code and libraries that use “cookies” to collect information and improve their services. You have the option to </w:t>
-      </w:r>
-      <w:r>
-        <w:rPr>
-          <w:rFonts w:ascii="Helvetica" w:eastAsia="Times New Roman" w:hAnsi="Helvetica" w:cs="Times New Roman"/>
-          <w:color w:val="616161"/>
-          <w:sz w:val="21"/>
-          <w:szCs w:val="21"/>
-          <w:lang w:val="en-US" w:eastAsia="ru-RU"/>
-        </w:rPr>
         <w:lastRenderedPageBreak/>
-        <w:t>either accept or refuse these cookies and know when a cookie is being sent to your device. If you choose to refuse our cookies, you may not be able to use some portions of this Service.</w:t>
+        <w:t>This Service does not use these “cookies” explicitly. However, the app may use third party code and libraries that use “cookies” to collect information and improve their services. You have the option to either accept or refuse these cookies and know when a cookie is being sent to your device. If you choose to refuse our cookies, you may not be able to use some portions of this Service.</w:t>
       </w:r>
     </w:p>
     <w:p>
@@ -812,8 +868,6 @@
         </w:rPr>
         <w:t>7</w:t>
       </w:r>
-      <w:bookmarkStart w:id="0" w:name="_GoBack"/>
-      <w:bookmarkEnd w:id="0"/>
       <w:r>
         <w:rPr>
           <w:rFonts w:ascii="Helvetica" w:eastAsia="Times New Roman" w:hAnsi="Helvetica" w:cs="Times New Roman"/>
@@ -914,6 +968,7 @@
           <w:szCs w:val="21"/>
           <w:lang w:val="en-US" w:eastAsia="ru-RU"/>
         </w:rPr>
+        <w:lastRenderedPageBreak/>
         <w:t>If you have any questions or suggestions about my Privacy Policy, do not hesitate to contact me</w:t>
       </w:r>
       <w:r>
@@ -929,7 +984,7 @@
       <w:hyperlink r:id="rId6" w:history="1">
         <w:r>
           <w:rPr>
-            <w:rStyle w:val="a5"/>
+            <w:rStyle w:val="Hyperlink"/>
             <w:rFonts w:ascii="Helvetica" w:eastAsia="Times New Roman" w:hAnsi="Helvetica" w:cs="Times New Roman"/>
             <w:sz w:val="21"/>
             <w:szCs w:val="21"/>
@@ -1281,7 +1336,7 @@
     </w:rPrDefault>
     <w:pPrDefault/>
   </w:docDefaults>
-  <w:latentStyles w:defLockedState="0" w:defUIPriority="99" w:defSemiHidden="0" w:defUnhideWhenUsed="0" w:defQFormat="0" w:count="375">
+  <w:latentStyles w:defLockedState="0" w:defUIPriority="99" w:defSemiHidden="0" w:defUnhideWhenUsed="0" w:defQFormat="0" w:count="376">
     <w:lsdException w:name="Normal" w:uiPriority="0" w:qFormat="1"/>
     <w:lsdException w:name="heading 1" w:uiPriority="9" w:qFormat="1"/>
     <w:lsdException w:name="heading 2" w:semiHidden="1" w:uiPriority="9" w:unhideWhenUsed="1" w:qFormat="1"/>
@@ -1387,7 +1442,6 @@
     <w:lsdException w:name="HTML Sample" w:semiHidden="1" w:unhideWhenUsed="1"/>
     <w:lsdException w:name="HTML Typewriter" w:semiHidden="1" w:unhideWhenUsed="1"/>
     <w:lsdException w:name="HTML Variable" w:semiHidden="1" w:unhideWhenUsed="1"/>
-    <w:lsdException w:name="Normal Table" w:semiHidden="1" w:unhideWhenUsed="1"/>
     <w:lsdException w:name="annotation subject" w:semiHidden="1" w:unhideWhenUsed="1"/>
     <w:lsdException w:name="No List" w:semiHidden="1" w:unhideWhenUsed="1"/>
     <w:lsdException w:name="Outline List 1" w:semiHidden="1" w:unhideWhenUsed="1"/>
@@ -1434,10 +1488,8 @@
     <w:lsdException w:name="Table Subtle 2" w:semiHidden="1" w:unhideWhenUsed="1"/>
     <w:lsdException w:name="Table Web 1" w:semiHidden="1" w:unhideWhenUsed="1"/>
     <w:lsdException w:name="Table Web 2" w:semiHidden="1" w:unhideWhenUsed="1"/>
-    <w:lsdException w:name="Table Web 3" w:semiHidden="1" w:unhideWhenUsed="1"/>
     <w:lsdException w:name="Balloon Text" w:semiHidden="1" w:unhideWhenUsed="1"/>
     <w:lsdException w:name="Table Grid" w:uiPriority="39"/>
-    <w:lsdException w:name="Table Theme" w:semiHidden="1" w:unhideWhenUsed="1"/>
     <w:lsdException w:name="Placeholder Text" w:semiHidden="1"/>
     <w:lsdException w:name="No Spacing" w:uiPriority="1" w:qFormat="1"/>
     <w:lsdException w:name="Light Shading" w:uiPriority="60"/>
@@ -1657,15 +1709,16 @@
     <w:lsdException w:name="Smart Hyperlink" w:semiHidden="1" w:unhideWhenUsed="1"/>
     <w:lsdException w:name="Hashtag" w:semiHidden="1" w:unhideWhenUsed="1"/>
     <w:lsdException w:name="Unresolved Mention" w:semiHidden="1" w:unhideWhenUsed="1"/>
+    <w:lsdException w:name="Smart Link" w:semiHidden="1" w:unhideWhenUsed="1"/>
   </w:latentStyles>
-  <w:style w:type="paragraph" w:default="1" w:styleId="a">
+  <w:style w:type="paragraph" w:default="1" w:styleId="Normal">
     <w:name w:val="Normal"/>
     <w:qFormat/>
   </w:style>
-  <w:style w:type="paragraph" w:styleId="2">
+  <w:style w:type="paragraph" w:styleId="Heading2">
     <w:name w:val="heading 2"/>
-    <w:basedOn w:val="a"/>
-    <w:link w:val="20"/>
+    <w:basedOn w:val="Normal"/>
+    <w:link w:val="Heading2Char"/>
     <w:uiPriority w:val="9"/>
     <w:qFormat/>
     <w:rsid w:val="00A2641D"/>
@@ -1682,13 +1735,13 @@
       <w:lang w:eastAsia="ru-RU"/>
     </w:rPr>
   </w:style>
-  <w:style w:type="character" w:default="1" w:styleId="a0">
+  <w:style w:type="character" w:default="1" w:styleId="DefaultParagraphFont">
     <w:name w:val="Default Paragraph Font"/>
     <w:uiPriority w:val="1"/>
     <w:semiHidden/>
     <w:unhideWhenUsed/>
   </w:style>
-  <w:style w:type="table" w:default="1" w:styleId="a1">
+  <w:style w:type="table" w:default="1" w:styleId="TableNormal">
     <w:name w:val="Normal Table"/>
     <w:uiPriority w:val="99"/>
     <w:semiHidden/>
@@ -1703,16 +1756,16 @@
       </w:tblCellMar>
     </w:tblPr>
   </w:style>
-  <w:style w:type="numbering" w:default="1" w:styleId="a2">
+  <w:style w:type="numbering" w:default="1" w:styleId="NoList">
     <w:name w:val="No List"/>
     <w:uiPriority w:val="99"/>
     <w:semiHidden/>
     <w:unhideWhenUsed/>
   </w:style>
-  <w:style w:type="character" w:customStyle="1" w:styleId="20">
-    <w:name w:val="Заголовок 2 Знак"/>
-    <w:basedOn w:val="a0"/>
-    <w:link w:val="2"/>
+  <w:style w:type="character" w:customStyle="1" w:styleId="Heading2Char">
+    <w:name w:val="Heading 2 Char"/>
+    <w:basedOn w:val="DefaultParagraphFont"/>
+    <w:link w:val="Heading2"/>
     <w:uiPriority w:val="9"/>
     <w:rsid w:val="00A2641D"/>
     <w:rPr>
@@ -1724,9 +1777,9 @@
       <w:lang w:eastAsia="ru-RU"/>
     </w:rPr>
   </w:style>
-  <w:style w:type="paragraph" w:styleId="a3">
+  <w:style w:type="paragraph" w:styleId="NormalWeb">
     <w:name w:val="Normal (Web)"/>
-    <w:basedOn w:val="a"/>
+    <w:basedOn w:val="Normal"/>
     <w:uiPriority w:val="99"/>
     <w:semiHidden/>
     <w:unhideWhenUsed/>
@@ -1739,9 +1792,9 @@
       <w:lang w:eastAsia="ru-RU"/>
     </w:rPr>
   </w:style>
-  <w:style w:type="character" w:styleId="a4">
+  <w:style w:type="character" w:styleId="Strong">
     <w:name w:val="Strong"/>
-    <w:basedOn w:val="a0"/>
+    <w:basedOn w:val="DefaultParagraphFont"/>
     <w:uiPriority w:val="22"/>
     <w:qFormat/>
     <w:rsid w:val="00A2641D"/>
@@ -1750,9 +1803,9 @@
       <w:bCs/>
     </w:rPr>
   </w:style>
-  <w:style w:type="character" w:styleId="a5">
+  <w:style w:type="character" w:styleId="Hyperlink">
     <w:name w:val="Hyperlink"/>
-    <w:basedOn w:val="a0"/>
+    <w:basedOn w:val="DefaultParagraphFont"/>
     <w:uiPriority w:val="99"/>
     <w:unhideWhenUsed/>
     <w:rsid w:val="00A2641D"/>
@@ -1761,9 +1814,9 @@
       <w:u w:val="single"/>
     </w:rPr>
   </w:style>
-  <w:style w:type="character" w:styleId="a6">
+  <w:style w:type="character" w:styleId="UnresolvedMention">
     <w:name w:val="Unresolved Mention"/>
-    <w:basedOn w:val="a0"/>
+    <w:basedOn w:val="DefaultParagraphFont"/>
     <w:uiPriority w:val="99"/>
     <w:semiHidden/>
     <w:unhideWhenUsed/>

</xml_diff>